<commit_message>
hha flow and new template
</commit_message>
<xml_diff>
--- a/templates/Template Ledger.docx
+++ b/templates/Template Ledger.docx
@@ -765,7 +765,19 @@
               <w:rPr>
                 <w:rFonts w:ascii="Times New Roman" w:hAnsi="Times New Roman" w:cs="Times New Roman"/>
               </w:rPr>
-              <w:t>@hours</w:t>
+              <w:t>@</w:t>
+            </w:r>
+            <w:r>
+              <w:rPr>
+                <w:rFonts w:ascii="Times New Roman" w:hAnsi="Times New Roman" w:cs="Times New Roman"/>
+              </w:rPr>
+              <w:t xml:space="preserve"> </w:t>
+            </w:r>
+            <w:r>
+              <w:rPr>
+                <w:rFonts w:ascii="Times New Roman" w:hAnsi="Times New Roman" w:cs="Times New Roman"/>
+              </w:rPr>
+              <w:t>hours</w:t>
             </w:r>
           </w:p>
         </w:tc>
@@ -972,6 +984,14 @@
             <w:r>
               <w:rPr>
                 <w:rFonts w:ascii="Times New Roman" w:hAnsi="Times New Roman" w:cs="Times New Roman"/>
+                <w:b/>
+                <w:bCs/>
+              </w:rPr>
+              <w:t>$</w:t>
+            </w:r>
+            <w:r>
+              <w:rPr>
+                <w:rFonts w:ascii="Times New Roman" w:hAnsi="Times New Roman" w:cs="Times New Roman"/>
               </w:rPr>
               <w:t>@total</w:t>
             </w:r>
@@ -1005,6 +1025,14 @@
             <w:r>
               <w:rPr>
                 <w:rFonts w:ascii="Times New Roman" w:hAnsi="Times New Roman" w:cs="Times New Roman"/>
+                <w:b/>
+                <w:bCs/>
+              </w:rPr>
+              <w:t>$</w:t>
+            </w:r>
+            <w:r>
+              <w:rPr>
+                <w:rFonts w:ascii="Times New Roman" w:hAnsi="Times New Roman" w:cs="Times New Roman"/>
               </w:rPr>
               <w:t>@tuition</w:t>
             </w:r>
@@ -1034,6 +1062,14 @@
                 <w:bCs/>
               </w:rPr>
               <w:t xml:space="preserve">Registration Fee: </w:t>
+            </w:r>
+            <w:r>
+              <w:rPr>
+                <w:rFonts w:ascii="Times New Roman" w:hAnsi="Times New Roman" w:cs="Times New Roman"/>
+                <w:b/>
+                <w:bCs/>
+              </w:rPr>
+              <w:t>$</w:t>
             </w:r>
             <w:r>
               <w:rPr>
@@ -1183,7 +1219,7 @@
         </w:trPr>
         <w:tc>
           <w:tcPr>
-            <w:tcW w:w="1235" w:type="dxa"/>
+            <w:tcW w:w="1042" w:type="dxa"/>
             <w:vAlign w:val="center"/>
           </w:tcPr>
           <w:p>
@@ -1207,7 +1243,7 @@
         </w:tc>
         <w:tc>
           <w:tcPr>
-            <w:tcW w:w="1184" w:type="dxa"/>
+            <w:tcW w:w="1145" w:type="dxa"/>
             <w:vAlign w:val="center"/>
           </w:tcPr>
           <w:p>
@@ -1249,7 +1285,7 @@
         </w:tc>
         <w:tc>
           <w:tcPr>
-            <w:tcW w:w="1769" w:type="dxa"/>
+            <w:tcW w:w="1748" w:type="dxa"/>
             <w:vAlign w:val="center"/>
           </w:tcPr>
           <w:p>
@@ -1309,7 +1345,7 @@
         </w:tc>
         <w:tc>
           <w:tcPr>
-            <w:tcW w:w="1288" w:type="dxa"/>
+            <w:tcW w:w="1608" w:type="dxa"/>
             <w:vAlign w:val="center"/>
           </w:tcPr>
           <w:p>
@@ -1375,7 +1411,7 @@
         </w:tc>
         <w:tc>
           <w:tcPr>
-            <w:tcW w:w="1309" w:type="dxa"/>
+            <w:tcW w:w="1289" w:type="dxa"/>
             <w:vAlign w:val="center"/>
           </w:tcPr>
           <w:p>
@@ -1441,7 +1477,7 @@
         </w:tc>
         <w:tc>
           <w:tcPr>
-            <w:tcW w:w="1267" w:type="dxa"/>
+            <w:tcW w:w="1241" w:type="dxa"/>
             <w:vAlign w:val="center"/>
           </w:tcPr>
           <w:p>
@@ -1465,7 +1501,7 @@
         </w:tc>
         <w:tc>
           <w:tcPr>
-            <w:tcW w:w="1298" w:type="dxa"/>
+            <w:tcW w:w="1277" w:type="dxa"/>
             <w:vAlign w:val="center"/>
           </w:tcPr>
           <w:p>
@@ -1520,7 +1556,7 @@
         </w:trPr>
         <w:tc>
           <w:tcPr>
-            <w:tcW w:w="1235" w:type="dxa"/>
+            <w:tcW w:w="1042" w:type="dxa"/>
             <w:vAlign w:val="center"/>
           </w:tcPr>
           <w:p>
@@ -1544,7 +1580,7 @@
         </w:tc>
         <w:tc>
           <w:tcPr>
-            <w:tcW w:w="1184" w:type="dxa"/>
+            <w:tcW w:w="1145" w:type="dxa"/>
             <w:vAlign w:val="center"/>
           </w:tcPr>
           <w:p>
@@ -1568,7 +1604,7 @@
         </w:tc>
         <w:tc>
           <w:tcPr>
-            <w:tcW w:w="1769" w:type="dxa"/>
+            <w:tcW w:w="1748" w:type="dxa"/>
             <w:vAlign w:val="center"/>
           </w:tcPr>
           <w:p>
@@ -1616,7 +1652,7 @@
         </w:tc>
         <w:tc>
           <w:tcPr>
-            <w:tcW w:w="1288" w:type="dxa"/>
+            <w:tcW w:w="1608" w:type="dxa"/>
             <w:vAlign w:val="center"/>
           </w:tcPr>
           <w:p>
@@ -1654,7 +1690,7 @@
         </w:tc>
         <w:tc>
           <w:tcPr>
-            <w:tcW w:w="1309" w:type="dxa"/>
+            <w:tcW w:w="1289" w:type="dxa"/>
             <w:vAlign w:val="center"/>
           </w:tcPr>
           <w:p>
@@ -1678,7 +1714,7 @@
         </w:tc>
         <w:tc>
           <w:tcPr>
-            <w:tcW w:w="1267" w:type="dxa"/>
+            <w:tcW w:w="1241" w:type="dxa"/>
             <w:vAlign w:val="center"/>
           </w:tcPr>
           <w:p>
@@ -1718,7 +1754,7 @@
         </w:tc>
         <w:tc>
           <w:tcPr>
-            <w:tcW w:w="1298" w:type="dxa"/>
+            <w:tcW w:w="1277" w:type="dxa"/>
             <w:vAlign w:val="center"/>
           </w:tcPr>
           <w:p>
@@ -1761,7 +1797,7 @@
         </w:trPr>
         <w:tc>
           <w:tcPr>
-            <w:tcW w:w="1235" w:type="dxa"/>
+            <w:tcW w:w="1042" w:type="dxa"/>
             <w:vAlign w:val="center"/>
           </w:tcPr>
           <w:p>
@@ -1785,7 +1821,7 @@
         </w:tc>
         <w:tc>
           <w:tcPr>
-            <w:tcW w:w="1184" w:type="dxa"/>
+            <w:tcW w:w="1145" w:type="dxa"/>
             <w:vAlign w:val="center"/>
           </w:tcPr>
           <w:p>
@@ -1809,7 +1845,7 @@
         </w:tc>
         <w:tc>
           <w:tcPr>
-            <w:tcW w:w="1769" w:type="dxa"/>
+            <w:tcW w:w="1748" w:type="dxa"/>
             <w:vAlign w:val="center"/>
           </w:tcPr>
           <w:p>
@@ -1849,7 +1885,7 @@
         </w:tc>
         <w:tc>
           <w:tcPr>
-            <w:tcW w:w="1288" w:type="dxa"/>
+            <w:tcW w:w="1608" w:type="dxa"/>
             <w:vAlign w:val="center"/>
           </w:tcPr>
           <w:p>
@@ -1881,13 +1917,23 @@
                 <w:sz w:val="22"/>
                 <w:szCs w:val="22"/>
               </w:rPr>
-              <w:t>@newb1</w:t>
-            </w:r>
-          </w:p>
-        </w:tc>
-        <w:tc>
-          <w:tcPr>
-            <w:tcW w:w="1309" w:type="dxa"/>
+              <w:t>@</w:t>
+            </w:r>
+            <w:r>
+              <w:rPr>
+                <w:rFonts w:ascii="Times New Roman" w:hAnsi="Times New Roman" w:cs="Times New Roman"/>
+                <w:b/>
+                <w:bCs/>
+                <w:sz w:val="22"/>
+                <w:szCs w:val="22"/>
+              </w:rPr>
+              <w:t>pay1</w:t>
+            </w:r>
+          </w:p>
+        </w:tc>
+        <w:tc>
+          <w:tcPr>
+            <w:tcW w:w="1289" w:type="dxa"/>
             <w:vAlign w:val="center"/>
           </w:tcPr>
           <w:p>
@@ -1911,7 +1957,7 @@
         </w:tc>
         <w:tc>
           <w:tcPr>
-            <w:tcW w:w="1267" w:type="dxa"/>
+            <w:tcW w:w="1241" w:type="dxa"/>
             <w:vAlign w:val="center"/>
           </w:tcPr>
           <w:p>
@@ -1937,21 +1983,21 @@
                 <w:sz w:val="22"/>
                 <w:szCs w:val="22"/>
               </w:rPr>
-              <w:t>@</w:t>
-            </w:r>
-            <w:r>
-              <w:rPr>
-                <w:rFonts w:ascii="Times New Roman" w:hAnsi="Times New Roman" w:cs="Times New Roman"/>
-                <w:sz w:val="22"/>
-                <w:szCs w:val="22"/>
-              </w:rPr>
-              <w:t>newb1</w:t>
-            </w:r>
-          </w:p>
-        </w:tc>
-        <w:tc>
-          <w:tcPr>
-            <w:tcW w:w="1298" w:type="dxa"/>
+              <w:t>@newb</w:t>
+            </w:r>
+            <w:r>
+              <w:rPr>
+                <w:rFonts w:ascii="Times New Roman" w:hAnsi="Times New Roman" w:cs="Times New Roman"/>
+                <w:sz w:val="22"/>
+                <w:szCs w:val="22"/>
+              </w:rPr>
+              <w:t>1</w:t>
+            </w:r>
+          </w:p>
+        </w:tc>
+        <w:tc>
+          <w:tcPr>
+            <w:tcW w:w="1277" w:type="dxa"/>
             <w:vAlign w:val="center"/>
           </w:tcPr>
           <w:p>
@@ -1983,7 +2029,7 @@
                 <w:sz w:val="22"/>
                 <w:szCs w:val="22"/>
               </w:rPr>
-              <w:t>0</w:t>
+              <w:t>@newb2</w:t>
             </w:r>
           </w:p>
         </w:tc>
@@ -1994,7 +2040,7 @@
         </w:trPr>
         <w:tc>
           <w:tcPr>
-            <w:tcW w:w="1235" w:type="dxa"/>
+            <w:tcW w:w="1042" w:type="dxa"/>
             <w:vAlign w:val="center"/>
           </w:tcPr>
           <w:p>
@@ -2006,11 +2052,19 @@
                 <w:szCs w:val="22"/>
               </w:rPr>
             </w:pPr>
-          </w:p>
-        </w:tc>
-        <w:tc>
-          <w:tcPr>
-            <w:tcW w:w="1184" w:type="dxa"/>
+            <w:r>
+              <w:rPr>
+                <w:rFonts w:ascii="Times New Roman" w:hAnsi="Times New Roman" w:cs="Times New Roman"/>
+                <w:sz w:val="22"/>
+                <w:szCs w:val="22"/>
+              </w:rPr>
+              <w:t>@ledate3</w:t>
+            </w:r>
+          </w:p>
+        </w:tc>
+        <w:tc>
+          <w:tcPr>
+            <w:tcW w:w="1145" w:type="dxa"/>
             <w:vAlign w:val="center"/>
           </w:tcPr>
           <w:p>
@@ -2022,11 +2076,19 @@
                 <w:szCs w:val="22"/>
               </w:rPr>
             </w:pPr>
-          </w:p>
-        </w:tc>
-        <w:tc>
-          <w:tcPr>
-            <w:tcW w:w="1769" w:type="dxa"/>
+            <w:r>
+              <w:rPr>
+                <w:rFonts w:ascii="Times New Roman" w:hAnsi="Times New Roman" w:cs="Times New Roman"/>
+                <w:sz w:val="22"/>
+                <w:szCs w:val="22"/>
+              </w:rPr>
+              <w:t>@rowV1</w:t>
+            </w:r>
+          </w:p>
+        </w:tc>
+        <w:tc>
+          <w:tcPr>
+            <w:tcW w:w="1748" w:type="dxa"/>
             <w:vAlign w:val="center"/>
           </w:tcPr>
           <w:p>
@@ -2038,11 +2100,27 @@
                 <w:szCs w:val="22"/>
               </w:rPr>
             </w:pPr>
-          </w:p>
-        </w:tc>
-        <w:tc>
-          <w:tcPr>
-            <w:tcW w:w="1288" w:type="dxa"/>
+            <w:r>
+              <w:rPr>
+                <w:rFonts w:ascii="Times New Roman" w:hAnsi="Times New Roman" w:cs="Times New Roman"/>
+                <w:sz w:val="22"/>
+                <w:szCs w:val="22"/>
+              </w:rPr>
+              <w:t>@</w:t>
+            </w:r>
+            <w:r>
+              <w:rPr>
+                <w:rFonts w:ascii="Times New Roman" w:hAnsi="Times New Roman" w:cs="Times New Roman"/>
+                <w:sz w:val="22"/>
+                <w:szCs w:val="22"/>
+              </w:rPr>
+              <w:t>rowV2</w:t>
+            </w:r>
+          </w:p>
+        </w:tc>
+        <w:tc>
+          <w:tcPr>
+            <w:tcW w:w="1608" w:type="dxa"/>
             <w:vAlign w:val="center"/>
           </w:tcPr>
           <w:p>
@@ -2056,11 +2134,31 @@
                 <w:szCs w:val="22"/>
               </w:rPr>
             </w:pPr>
-          </w:p>
-        </w:tc>
-        <w:tc>
-          <w:tcPr>
-            <w:tcW w:w="1309" w:type="dxa"/>
+            <w:r>
+              <w:rPr>
+                <w:rFonts w:ascii="Times New Roman" w:hAnsi="Times New Roman" w:cs="Times New Roman"/>
+                <w:b/>
+                <w:bCs/>
+                <w:sz w:val="22"/>
+                <w:szCs w:val="22"/>
+              </w:rPr>
+              <w:t>@rowV</w:t>
+            </w:r>
+            <w:r>
+              <w:rPr>
+                <w:rFonts w:ascii="Times New Roman" w:hAnsi="Times New Roman" w:cs="Times New Roman"/>
+                <w:b/>
+                <w:bCs/>
+                <w:sz w:val="22"/>
+                <w:szCs w:val="22"/>
+              </w:rPr>
+              <w:t>3</w:t>
+            </w:r>
+          </w:p>
+        </w:tc>
+        <w:tc>
+          <w:tcPr>
+            <w:tcW w:w="1289" w:type="dxa"/>
             <w:vAlign w:val="center"/>
           </w:tcPr>
           <w:p>
@@ -2072,11 +2170,35 @@
                 <w:szCs w:val="22"/>
               </w:rPr>
             </w:pPr>
-          </w:p>
-        </w:tc>
-        <w:tc>
-          <w:tcPr>
-            <w:tcW w:w="1267" w:type="dxa"/>
+            <w:r>
+              <w:rPr>
+                <w:rFonts w:ascii="Times New Roman" w:hAnsi="Times New Roman" w:cs="Times New Roman"/>
+                <w:sz w:val="22"/>
+                <w:szCs w:val="22"/>
+              </w:rPr>
+              <w:t>@</w:t>
+            </w:r>
+            <w:r>
+              <w:rPr>
+                <w:rFonts w:ascii="Times New Roman" w:hAnsi="Times New Roman" w:cs="Times New Roman"/>
+                <w:sz w:val="22"/>
+                <w:szCs w:val="22"/>
+              </w:rPr>
+              <w:t>rowV</w:t>
+            </w:r>
+            <w:r>
+              <w:rPr>
+                <w:rFonts w:ascii="Times New Roman" w:hAnsi="Times New Roman" w:cs="Times New Roman"/>
+                <w:sz w:val="22"/>
+                <w:szCs w:val="22"/>
+              </w:rPr>
+              <w:t>4</w:t>
+            </w:r>
+          </w:p>
+        </w:tc>
+        <w:tc>
+          <w:tcPr>
+            <w:tcW w:w="1241" w:type="dxa"/>
             <w:vAlign w:val="center"/>
           </w:tcPr>
           <w:p>
@@ -2088,11 +2210,35 @@
                 <w:szCs w:val="22"/>
               </w:rPr>
             </w:pPr>
-          </w:p>
-        </w:tc>
-        <w:tc>
-          <w:tcPr>
-            <w:tcW w:w="1298" w:type="dxa"/>
+            <w:r>
+              <w:rPr>
+                <w:rFonts w:ascii="Times New Roman" w:hAnsi="Times New Roman" w:cs="Times New Roman"/>
+                <w:sz w:val="22"/>
+                <w:szCs w:val="22"/>
+              </w:rPr>
+              <w:t>@</w:t>
+            </w:r>
+            <w:r>
+              <w:rPr>
+                <w:rFonts w:ascii="Times New Roman" w:hAnsi="Times New Roman" w:cs="Times New Roman"/>
+                <w:sz w:val="22"/>
+                <w:szCs w:val="22"/>
+              </w:rPr>
+              <w:t>rowV</w:t>
+            </w:r>
+            <w:r>
+              <w:rPr>
+                <w:rFonts w:ascii="Times New Roman" w:hAnsi="Times New Roman" w:cs="Times New Roman"/>
+                <w:sz w:val="22"/>
+                <w:szCs w:val="22"/>
+              </w:rPr>
+              <w:t>5</w:t>
+            </w:r>
+          </w:p>
+        </w:tc>
+        <w:tc>
+          <w:tcPr>
+            <w:tcW w:w="1277" w:type="dxa"/>
             <w:vAlign w:val="center"/>
           </w:tcPr>
           <w:p>
@@ -2106,6 +2252,26 @@
                 <w:szCs w:val="22"/>
               </w:rPr>
             </w:pPr>
+            <w:r>
+              <w:rPr>
+                <w:rFonts w:ascii="Times New Roman" w:hAnsi="Times New Roman" w:cs="Times New Roman"/>
+                <w:b/>
+                <w:bCs/>
+                <w:sz w:val="22"/>
+                <w:szCs w:val="22"/>
+              </w:rPr>
+              <w:t>@rowV</w:t>
+            </w:r>
+            <w:r>
+              <w:rPr>
+                <w:rFonts w:ascii="Times New Roman" w:hAnsi="Times New Roman" w:cs="Times New Roman"/>
+                <w:b/>
+                <w:bCs/>
+                <w:sz w:val="22"/>
+                <w:szCs w:val="22"/>
+              </w:rPr>
+              <w:t>6</w:t>
+            </w:r>
           </w:p>
         </w:tc>
       </w:tr>
@@ -2115,7 +2281,7 @@
         </w:trPr>
         <w:tc>
           <w:tcPr>
-            <w:tcW w:w="1235" w:type="dxa"/>
+            <w:tcW w:w="1042" w:type="dxa"/>
             <w:vAlign w:val="center"/>
           </w:tcPr>
           <w:p>
@@ -2131,7 +2297,7 @@
         </w:tc>
         <w:tc>
           <w:tcPr>
-            <w:tcW w:w="1184" w:type="dxa"/>
+            <w:tcW w:w="1145" w:type="dxa"/>
             <w:vAlign w:val="center"/>
           </w:tcPr>
           <w:p>
@@ -2147,7 +2313,7 @@
         </w:tc>
         <w:tc>
           <w:tcPr>
-            <w:tcW w:w="1769" w:type="dxa"/>
+            <w:tcW w:w="1748" w:type="dxa"/>
             <w:vAlign w:val="center"/>
           </w:tcPr>
           <w:p>
@@ -2163,7 +2329,7 @@
         </w:tc>
         <w:tc>
           <w:tcPr>
-            <w:tcW w:w="1288" w:type="dxa"/>
+            <w:tcW w:w="1608" w:type="dxa"/>
             <w:vAlign w:val="center"/>
           </w:tcPr>
           <w:p>
@@ -2180,7 +2346,7 @@
         </w:tc>
         <w:tc>
           <w:tcPr>
-            <w:tcW w:w="1309" w:type="dxa"/>
+            <w:tcW w:w="1289" w:type="dxa"/>
             <w:vAlign w:val="center"/>
           </w:tcPr>
           <w:p>
@@ -2196,7 +2362,7 @@
         </w:tc>
         <w:tc>
           <w:tcPr>
-            <w:tcW w:w="1267" w:type="dxa"/>
+            <w:tcW w:w="1241" w:type="dxa"/>
             <w:vAlign w:val="center"/>
           </w:tcPr>
           <w:p>
@@ -2212,7 +2378,7 @@
         </w:tc>
         <w:tc>
           <w:tcPr>
-            <w:tcW w:w="1298" w:type="dxa"/>
+            <w:tcW w:w="1277" w:type="dxa"/>
             <w:vAlign w:val="center"/>
           </w:tcPr>
           <w:p>

</xml_diff>